<commit_message>
Final Checkin - Chapter 5
</commit_message>
<xml_diff>
--- a/chapters/ch05/ch05-references.docx
+++ b/chapters/ch05/ch05-references.docx
@@ -98,10 +98,99 @@
         </w:rPr>
         <w:t xml:space="preserve"> Vol. 45. No. 3. WB Saunders, 2008.</w:t>
       </w:r>
+    </w:p>
+    <w:p/>
+    <w:p>
+      <w:pPr>
+        <w:rPr>
+          <w:rFonts w:ascii="Times" w:eastAsia="Times New Roman" w:hAnsi="Times" w:cs="Times New Roman"/>
+          <w:sz w:val="20"/>
+          <w:szCs w:val="20"/>
+        </w:rPr>
+      </w:pPr>
+      <w:proofErr w:type="spellStart"/>
+      <w:r>
+        <w:rPr>
+          <w:rFonts w:ascii="Arial" w:eastAsia="Times New Roman" w:hAnsi="Arial" w:cs="Arial"/>
+          <w:color w:val="222222"/>
+          <w:sz w:val="20"/>
+          <w:szCs w:val="20"/>
+          <w:shd w:val="clear" w:color="auto" w:fill="FFFFFF"/>
+        </w:rPr>
+        <w:t>Neter</w:t>
+      </w:r>
+      <w:proofErr w:type="spellEnd"/>
+      <w:r>
+        <w:rPr>
+          <w:rFonts w:ascii="Arial" w:eastAsia="Times New Roman" w:hAnsi="Arial" w:cs="Arial"/>
+          <w:color w:val="222222"/>
+          <w:sz w:val="20"/>
+          <w:szCs w:val="20"/>
+          <w:shd w:val="clear" w:color="auto" w:fill="FFFFFF"/>
+        </w:rPr>
+        <w:t xml:space="preserve">, John, William Wasserman, and Michael H. </w:t>
+      </w:r>
+      <w:proofErr w:type="spellStart"/>
+      <w:r>
+        <w:rPr>
+          <w:rFonts w:ascii="Arial" w:eastAsia="Times New Roman" w:hAnsi="Arial" w:cs="Arial"/>
+          <w:color w:val="222222"/>
+          <w:sz w:val="20"/>
+          <w:szCs w:val="20"/>
+          <w:shd w:val="clear" w:color="auto" w:fill="FFFFFF"/>
+        </w:rPr>
+        <w:t>Kutner</w:t>
+      </w:r>
+      <w:proofErr w:type="spellEnd"/>
+      <w:r>
+        <w:rPr>
+          <w:rFonts w:ascii="Arial" w:eastAsia="Times New Roman" w:hAnsi="Arial" w:cs="Arial"/>
+          <w:color w:val="222222"/>
+          <w:sz w:val="20"/>
+          <w:szCs w:val="20"/>
+          <w:shd w:val="clear" w:color="auto" w:fill="FFFFFF"/>
+        </w:rPr>
+        <w:t>. </w:t>
+      </w:r>
+      <w:proofErr w:type="gramStart"/>
+      <w:r>
+        <w:rPr>
+          <w:rFonts w:ascii="Arial" w:eastAsia="Times New Roman" w:hAnsi="Arial" w:cs="Arial"/>
+          <w:i/>
+          <w:iCs/>
+          <w:color w:val="222222"/>
+          <w:sz w:val="20"/>
+          <w:szCs w:val="20"/>
+          <w:shd w:val="clear" w:color="auto" w:fill="FFFFFF"/>
+        </w:rPr>
+        <w:t>Applied linear statistical models</w:t>
+      </w:r>
+      <w:r>
+        <w:rPr>
+          <w:rFonts w:ascii="Arial" w:eastAsia="Times New Roman" w:hAnsi="Arial" w:cs="Arial"/>
+          <w:color w:val="222222"/>
+          <w:sz w:val="20"/>
+          <w:szCs w:val="20"/>
+          <w:shd w:val="clear" w:color="auto" w:fill="FFFFFF"/>
+        </w:rPr>
+        <w:t>.</w:t>
+      </w:r>
+      <w:proofErr w:type="gramEnd"/>
+      <w:r>
+        <w:rPr>
+          <w:rFonts w:ascii="Arial" w:eastAsia="Times New Roman" w:hAnsi="Arial" w:cs="Arial"/>
+          <w:color w:val="222222"/>
+          <w:sz w:val="20"/>
+          <w:szCs w:val="20"/>
+          <w:shd w:val="clear" w:color="auto" w:fill="FFFFFF"/>
+        </w:rPr>
+        <w:t xml:space="preserve"> Vol. 4. Chicago: Irwin, 1996.</w:t>
+      </w:r>
+    </w:p>
+    <w:p>
       <w:bookmarkStart w:id="0" w:name="_GoBack"/>
       <w:bookmarkEnd w:id="0"/>
     </w:p>
-    <w:p/>
     <w:sectPr>
       <w:pgSz w:w="12240" w:h="15840"/>
       <w:pgMar w:top="1440" w:right="1800" w:bottom="1440" w:left="1800" w:header="720" w:footer="720" w:gutter="0"/>
@@ -295,6 +384,11 @@
     <w:semiHidden/>
     <w:unhideWhenUsed/>
   </w:style>
+  <w:style w:type="character" w:customStyle="1" w:styleId="apple-converted-space">
+    <w:name w:val="apple-converted-space"/>
+    <w:basedOn w:val="DefaultParagraphFont"/>
+    <w:rsid w:val="001E42DD"/>
+  </w:style>
 </w:styles>
 </file>
 
@@ -480,6 +574,11 @@
     <w:uiPriority w:val="99"/>
     <w:semiHidden/>
     <w:unhideWhenUsed/>
+  </w:style>
+  <w:style w:type="character" w:customStyle="1" w:styleId="apple-converted-space">
+    <w:name w:val="apple-converted-space"/>
+    <w:basedOn w:val="DefaultParagraphFont"/>
+    <w:rsid w:val="001E42DD"/>
   </w:style>
 </w:styles>
 </file>

</xml_diff>